<commit_message>
Updates to Example 4
</commit_message>
<xml_diff>
--- a/Example 4/Instructions.docx
+++ b/Example 4/Instructions.docx
@@ -111,8 +111,18 @@
           <w:sz w:val="24"/>
           <w:szCs w:val="24"/>
         </w:rPr>
-        <w:t>Example 4.Rpoj</w:t>
-      </w:r>
+        <w:t xml:space="preserve">Example </w:t>
+      </w:r>
+      <w:proofErr w:type="gramStart"/>
+      <w:r>
+        <w:rPr>
+          <w:rFonts w:ascii="Times New Roman" w:hAnsi="Times New Roman" w:cs="Times New Roman"/>
+          <w:sz w:val="24"/>
+          <w:szCs w:val="24"/>
+        </w:rPr>
+        <w:t>4.Rpoj</w:t>
+      </w:r>
+      <w:proofErr w:type="gramEnd"/>
       <w:r>
         <w:rPr>
           <w:rFonts w:ascii="Times New Roman" w:hAnsi="Times New Roman" w:cs="Times New Roman"/>
@@ -184,8 +194,18 @@
           <w:sz w:val="24"/>
           <w:szCs w:val="24"/>
         </w:rPr>
-        <w:t>Example 4.Rpoj</w:t>
-      </w:r>
+        <w:t xml:space="preserve">Example </w:t>
+      </w:r>
+      <w:proofErr w:type="gramStart"/>
+      <w:r>
+        <w:rPr>
+          <w:rFonts w:ascii="Times New Roman" w:hAnsi="Times New Roman" w:cs="Times New Roman"/>
+          <w:sz w:val="24"/>
+          <w:szCs w:val="24"/>
+        </w:rPr>
+        <w:t>4.Rpoj</w:t>
+      </w:r>
+      <w:proofErr w:type="gramEnd"/>
       <w:r>
         <w:rPr>
           <w:rFonts w:ascii="Times New Roman" w:hAnsi="Times New Roman" w:cs="Times New Roman"/>
@@ -241,35 +261,33 @@
           <w:sz w:val="24"/>
           <w:szCs w:val="24"/>
         </w:rPr>
-        <w:t xml:space="preserve">This example is not intended to promote or suggest the use of any particular methodology, but rather to provide details on </w:t>
-      </w:r>
-      <w:r>
-        <w:rPr>
-          <w:rFonts w:ascii="Times New Roman" w:hAnsi="Times New Roman" w:cs="Times New Roman"/>
-          <w:sz w:val="24"/>
-          <w:szCs w:val="24"/>
-        </w:rPr>
-        <w:t xml:space="preserve">R custom code </w:t>
-      </w:r>
-      <w:bookmarkStart w:id="0" w:name="_GoBack"/>
-      <w:bookmarkEnd w:id="0"/>
-      <w:del w:id="1" w:author="Wathen, Kyle [JRDUS]" w:date="2019-02-08T08:57:00Z">
-        <w:r>
-          <w:rPr>
-            <w:rFonts w:ascii="Times New Roman" w:hAnsi="Times New Roman" w:cs="Times New Roman"/>
-            <w:sz w:val="24"/>
-            <w:szCs w:val="24"/>
-          </w:rPr>
-          <w:delText xml:space="preserve"> </w:delText>
-        </w:r>
-      </w:del>
-      <w:r>
-        <w:rPr>
-          <w:rFonts w:ascii="Times New Roman" w:hAnsi="Times New Roman" w:cs="Times New Roman"/>
-          <w:sz w:val="24"/>
-          <w:szCs w:val="24"/>
-        </w:rPr>
-        <w:t>developed for</w:t>
+        <w:t xml:space="preserve">This example is not intended to promote or suggest the use of any </w:t>
+      </w:r>
+      <w:proofErr w:type="gramStart"/>
+      <w:r>
+        <w:rPr>
+          <w:rFonts w:ascii="Times New Roman" w:hAnsi="Times New Roman" w:cs="Times New Roman"/>
+          <w:sz w:val="24"/>
+          <w:szCs w:val="24"/>
+        </w:rPr>
+        <w:t>particular methodology</w:t>
+      </w:r>
+      <w:proofErr w:type="gramEnd"/>
+      <w:r>
+        <w:rPr>
+          <w:rFonts w:ascii="Times New Roman" w:hAnsi="Times New Roman" w:cs="Times New Roman"/>
+          <w:sz w:val="24"/>
+          <w:szCs w:val="24"/>
+        </w:rPr>
+        <w:t xml:space="preserve">, but rather to provide details on </w:t>
+      </w:r>
+      <w:r>
+        <w:rPr>
+          <w:rFonts w:ascii="Times New Roman" w:hAnsi="Times New Roman" w:cs="Times New Roman"/>
+          <w:sz w:val="24"/>
+          <w:szCs w:val="24"/>
+        </w:rPr>
+        <w:t>R custom code developed for</w:t>
       </w:r>
       <w:r>
         <w:rPr>
@@ -347,7 +365,35 @@
           <w:sz w:val="24"/>
           <w:szCs w:val="24"/>
         </w:rPr>
-        <w:t xml:space="preserve">R &gt;  V3.5.1; R Studio Version 1.1.463; ggplot2; </w:t>
+        <w:t xml:space="preserve">R </w:t>
+      </w:r>
+      <w:proofErr w:type="gramStart"/>
+      <w:r>
+        <w:rPr>
+          <w:rFonts w:ascii="Times New Roman" w:hAnsi="Times New Roman" w:cs="Times New Roman"/>
+          <w:sz w:val="24"/>
+          <w:szCs w:val="24"/>
+        </w:rPr>
+        <w:t>&gt;  V</w:t>
+      </w:r>
+      <w:proofErr w:type="gramEnd"/>
+      <w:r>
+        <w:rPr>
+          <w:rFonts w:ascii="Times New Roman" w:hAnsi="Times New Roman" w:cs="Times New Roman"/>
+          <w:sz w:val="24"/>
+          <w:szCs w:val="24"/>
+        </w:rPr>
+        <w:t>3.5.1; R Studio Version 1.1.463</w:t>
+      </w:r>
+      <w:bookmarkStart w:id="0" w:name="_GoBack"/>
+      <w:bookmarkEnd w:id="0"/>
+      <w:r>
+        <w:rPr>
+          <w:rFonts w:ascii="Times New Roman" w:hAnsi="Times New Roman" w:cs="Times New Roman"/>
+          <w:sz w:val="24"/>
+          <w:szCs w:val="24"/>
+        </w:rPr>
+        <w:t xml:space="preserve">; ggplot2; </w:t>
       </w:r>
     </w:p>
     <w:p>
@@ -365,8 +411,36 @@
           <w:sz w:val="24"/>
           <w:szCs w:val="24"/>
         </w:rPr>
-        <w:t>For the Shiny App the following packages are required shiny, shinydashboard, shinyBS</w:t>
-      </w:r>
+        <w:t xml:space="preserve">For the Shiny App the following packages are required shiny, </w:t>
+      </w:r>
+      <w:proofErr w:type="spellStart"/>
+      <w:r>
+        <w:rPr>
+          <w:rFonts w:ascii="Times New Roman" w:hAnsi="Times New Roman" w:cs="Times New Roman"/>
+          <w:sz w:val="24"/>
+          <w:szCs w:val="24"/>
+        </w:rPr>
+        <w:t>shinydashboard</w:t>
+      </w:r>
+      <w:proofErr w:type="spellEnd"/>
+      <w:r>
+        <w:rPr>
+          <w:rFonts w:ascii="Times New Roman" w:hAnsi="Times New Roman" w:cs="Times New Roman"/>
+          <w:sz w:val="24"/>
+          <w:szCs w:val="24"/>
+        </w:rPr>
+        <w:t xml:space="preserve">, </w:t>
+      </w:r>
+      <w:proofErr w:type="spellStart"/>
+      <w:r>
+        <w:rPr>
+          <w:rFonts w:ascii="Times New Roman" w:hAnsi="Times New Roman" w:cs="Times New Roman"/>
+          <w:sz w:val="24"/>
+          <w:szCs w:val="24"/>
+        </w:rPr>
+        <w:t>shinyBS</w:t>
+      </w:r>
+      <w:proofErr w:type="spellEnd"/>
     </w:p>
     <w:p>
       <w:pPr>
@@ -420,6 +494,7 @@
         </w:rPr>
         <w:t>“</w:t>
       </w:r>
+      <w:proofErr w:type="spellStart"/>
       <w:r>
         <w:rPr>
           <w:rFonts w:ascii="Times New Roman" w:hAnsi="Times New Roman" w:cs="Times New Roman"/>
@@ -428,6 +503,7 @@
         </w:rPr>
         <w:t>Main.R</w:t>
       </w:r>
+      <w:proofErr w:type="spellEnd"/>
       <w:r>
         <w:rPr>
           <w:rFonts w:ascii="Times New Roman" w:hAnsi="Times New Roman" w:cs="Times New Roman"/>
@@ -460,6 +536,7 @@
         </w:rPr>
         <w:t>the file “</w:t>
       </w:r>
+      <w:proofErr w:type="spellStart"/>
       <w:r>
         <w:rPr>
           <w:rFonts w:ascii="Times New Roman" w:hAnsi="Times New Roman" w:cs="Times New Roman"/>
@@ -468,6 +545,7 @@
         </w:rPr>
         <w:t>ShinyApp.R</w:t>
       </w:r>
+      <w:proofErr w:type="spellEnd"/>
       <w:r>
         <w:rPr>
           <w:rFonts w:ascii="Times New Roman" w:hAnsi="Times New Roman" w:cs="Times New Roman"/>
@@ -492,6 +570,7 @@
         </w:rPr>
         <w:t>“</w:t>
       </w:r>
+      <w:proofErr w:type="spellStart"/>
       <w:r>
         <w:rPr>
           <w:rFonts w:ascii="Times New Roman" w:hAnsi="Times New Roman" w:cs="Times New Roman"/>
@@ -500,6 +579,7 @@
         </w:rPr>
         <w:t>ShinyApp.R</w:t>
       </w:r>
+      <w:proofErr w:type="spellEnd"/>
       <w:r>
         <w:rPr>
           <w:rFonts w:ascii="Times New Roman" w:hAnsi="Times New Roman" w:cs="Times New Roman"/>
@@ -531,7 +611,25 @@
           <w:sz w:val="24"/>
           <w:szCs w:val="24"/>
         </w:rPr>
-        <w:t>If the user does not have R Studio the “Main.R” file can be executed directly in R.   However, the Shiny app requires R Studio and R Studio provides many features to simplify R code.</w:t>
+        <w:t>If the user does not have R Studio the “</w:t>
+      </w:r>
+      <w:proofErr w:type="spellStart"/>
+      <w:r>
+        <w:rPr>
+          <w:rFonts w:ascii="Times New Roman" w:hAnsi="Times New Roman" w:cs="Times New Roman"/>
+          <w:sz w:val="24"/>
+          <w:szCs w:val="24"/>
+        </w:rPr>
+        <w:t>Main.R</w:t>
+      </w:r>
+      <w:proofErr w:type="spellEnd"/>
+      <w:r>
+        <w:rPr>
+          <w:rFonts w:ascii="Times New Roman" w:hAnsi="Times New Roman" w:cs="Times New Roman"/>
+          <w:sz w:val="24"/>
+          <w:szCs w:val="24"/>
+        </w:rPr>
+        <w:t>” file can be executed directly in R.   However, the Shiny app requires R Studio and R Studio provides many features to simplify R code.</w:t>
       </w:r>
     </w:p>
     <w:p>
@@ -605,14 +703,6 @@
     </w:sectPr>
   </w:body>
 </w:document>
-</file>
-
-<file path=word/people.xml><?xml version="1.0" encoding="utf-8"?>
-<w15:people xmlns:wpc="http://schemas.microsoft.com/office/word/2010/wordprocessingCanvas" xmlns:cx="http://schemas.microsoft.com/office/drawing/2014/chartex" xmlns:cx1="http://schemas.microsoft.com/office/drawing/2015/9/8/chartex" xmlns:cx2="http://schemas.microsoft.com/office/drawing/2015/10/21/chartex" xmlns:cx3="http://schemas.microsoft.com/office/drawing/2016/5/9/chartex" xmlns:cx4="http://schemas.microsoft.com/office/drawing/2016/5/10/chartex" xmlns:cx5="http://schemas.microsoft.com/office/drawing/2016/5/11/chartex" xmlns:cx6="http://schemas.microsoft.com/office/drawing/2016/5/12/chartex" xmlns:cx7="http://schemas.microsoft.com/office/drawing/2016/5/13/chartex" xmlns:cx8="http://schemas.microsoft.com/office/drawing/2016/5/14/chartex" xmlns:mc="http://schemas.openxmlformats.org/markup-compatibility/2006" xmlns:aink="http://schemas.microsoft.com/office/drawing/2016/ink" xmlns:am3d="http://schemas.microsoft.com/office/drawing/2017/model3d" xmlns:o="urn:schemas-microsoft-com:office:office" xmlns:r="http://schemas.openxmlformats.org/officeDocument/2006/relationships" xmlns:m="http://schemas.openxmlformats.org/officeDocument/2006/math" xmlns:v="urn:schemas-microsoft-com:vml" xmlns:wp14="http://schemas.microsoft.com/office/word/2010/wordprocessingDrawing" xmlns:wp="http://schemas.openxmlformats.org/drawingml/2006/wordprocessingDrawing" xmlns:w10="urn:schemas-microsoft-com:office:word" xmlns:w="http://schemas.openxmlformats.org/wordprocessingml/2006/main" xmlns:w14="http://schemas.microsoft.com/office/word/2010/wordml" xmlns:w15="http://schemas.microsoft.com/office/word/2012/wordml" xmlns:w16cid="http://schemas.microsoft.com/office/word/2016/wordml/cid" xmlns:w16se="http://schemas.microsoft.com/office/word/2015/wordml/symex" xmlns:wpg="http://schemas.microsoft.com/office/word/2010/wordprocessingGroup" xmlns:wpi="http://schemas.microsoft.com/office/word/2010/wordprocessingInk" xmlns:wne="http://schemas.microsoft.com/office/word/2006/wordml" xmlns:wps="http://schemas.microsoft.com/office/word/2010/wordprocessingShape" mc:Ignorable="w14 w15 w16se w16cid wp14">
-  <w15:person w15:author="Wathen, Kyle [JRDUS]">
-    <w15:presenceInfo w15:providerId="AD" w15:userId="S-1-5-21-1614895754-2146847981-1606980848-1109000"/>
-  </w15:person>
-</w15:people>
 </file>
 
 <file path=word/styles.xml><?xml version="1.0" encoding="utf-8"?>

</xml_diff>